<commit_message>
GenAI - Food Delivery Sentiment Analysis - Few-Shot Prompt models and analysis.
</commit_message>
<xml_diff>
--- a/GenAI-Powered Food Delivery Sentiment Analysis/Zero-Shot Prompt Template.docx
+++ b/GenAI-Powered Food Delivery Sentiment Analysis/Zero-Shot Prompt Template.docx
@@ -19,6 +19,15 @@
           <w:sz w:val="44"/>
           <w:szCs w:val="44"/>
         </w:rPr>
+        <w:t xml:space="preserve">Original </w:t>
+      </w:r>
+      <w:r>
+        <w:rPr>
+          <w:b/>
+          <w:bCs/>
+          <w:sz w:val="44"/>
+          <w:szCs w:val="44"/>
+        </w:rPr>
         <w:t>Zero-Shot Prompt Template:</w:t>
       </w:r>
     </w:p>
@@ -152,7 +161,23 @@
           <w:sz w:val="28"/>
           <w:szCs w:val="28"/>
         </w:rPr>
-        <w:t>Neutral: Mixed feedback or neither clearly positive nor negative</w:t>
+        <w:t xml:space="preserve">Neutral: Mixed feedback or </w:t>
+      </w:r>
+      <w:proofErr w:type="gramStart"/>
+      <w:r>
+        <w:rPr>
+          <w:sz w:val="28"/>
+          <w:szCs w:val="28"/>
+        </w:rPr>
+        <w:t>neither clearly</w:t>
+      </w:r>
+      <w:proofErr w:type="gramEnd"/>
+      <w:r>
+        <w:rPr>
+          <w:sz w:val="28"/>
+          <w:szCs w:val="28"/>
+        </w:rPr>
+        <w:t xml:space="preserve"> positive nor negative</w:t>
       </w:r>
     </w:p>
     <w:p>
@@ -343,6 +368,7 @@
           <w:szCs w:val="28"/>
         </w:rPr>
       </w:pPr>
+      <w:proofErr w:type="spellStart"/>
       <w:r>
         <w:rPr>
           <w:sz w:val="28"/>
@@ -362,7 +388,15 @@
           <w:sz w:val="28"/>
           <w:szCs w:val="28"/>
         </w:rPr>
-        <w:t>Action: Provide ONE specific, actionable business recommendation (10 words max)</w:t>
+        <w:t>Action</w:t>
+      </w:r>
+      <w:proofErr w:type="spellEnd"/>
+      <w:r>
+        <w:rPr>
+          <w:sz w:val="28"/>
+          <w:szCs w:val="28"/>
+        </w:rPr>
+        <w:t>: Provide ONE specific, actionable business recommendation (10 words max)</w:t>
       </w:r>
     </w:p>
     <w:p>
@@ -423,7 +457,23 @@
           <w:szCs w:val="28"/>
         </w:rPr>
         <w:br/>
-        <w:t>Use these exact headers: Customer_ID,</w:t>
+        <w:t xml:space="preserve">Use these exact headers: </w:t>
+      </w:r>
+      <w:proofErr w:type="spellStart"/>
+      <w:r>
+        <w:rPr>
+          <w:sz w:val="28"/>
+          <w:szCs w:val="28"/>
+        </w:rPr>
+        <w:t>Customer_ID</w:t>
+      </w:r>
+      <w:proofErr w:type="spellEnd"/>
+      <w:r>
+        <w:rPr>
+          <w:sz w:val="28"/>
+          <w:szCs w:val="28"/>
+        </w:rPr>
+        <w:t>,</w:t>
       </w:r>
       <w:r>
         <w:rPr>
@@ -460,6 +510,7 @@
         </w:rPr>
         <w:t xml:space="preserve"> </w:t>
       </w:r>
+      <w:proofErr w:type="spellStart"/>
       <w:r>
         <w:rPr>
           <w:sz w:val="28"/>
@@ -467,6 +518,7 @@
         </w:rPr>
         <w:t>Suggested_Action</w:t>
       </w:r>
+      <w:proofErr w:type="spellEnd"/>
       <w:r>
         <w:rPr>
           <w:sz w:val="28"/>
@@ -544,7 +596,23 @@
           <w:sz w:val="28"/>
           <w:szCs w:val="28"/>
         </w:rPr>
-        <w:t>Wrap Suggested_Action in quotes</w:t>
+        <w:t xml:space="preserve">Wrap </w:t>
+      </w:r>
+      <w:proofErr w:type="spellStart"/>
+      <w:r>
+        <w:rPr>
+          <w:sz w:val="28"/>
+          <w:szCs w:val="28"/>
+        </w:rPr>
+        <w:t>Suggested_Action</w:t>
+      </w:r>
+      <w:proofErr w:type="spellEnd"/>
+      <w:r>
+        <w:rPr>
+          <w:sz w:val="28"/>
+          <w:szCs w:val="28"/>
+        </w:rPr>
+        <w:t xml:space="preserve"> in quotes</w:t>
       </w:r>
     </w:p>
     <w:p>
@@ -560,6 +628,7 @@
           <w:szCs w:val="28"/>
         </w:rPr>
       </w:pPr>
+      <w:proofErr w:type="spellStart"/>
       <w:r>
         <w:rPr>
           <w:sz w:val="28"/>
@@ -579,7 +648,15 @@
           <w:sz w:val="28"/>
           <w:szCs w:val="28"/>
         </w:rPr>
-        <w:t>Action: 10 words max, no commas</w:t>
+        <w:t>Action</w:t>
+      </w:r>
+      <w:proofErr w:type="spellEnd"/>
+      <w:r>
+        <w:rPr>
+          <w:sz w:val="28"/>
+          <w:szCs w:val="28"/>
+        </w:rPr>
+        <w:t>: 10 words max, no commas</w:t>
       </w:r>
     </w:p>
     <w:p>
@@ -1607,7 +1684,23 @@
           <w:sz w:val="28"/>
           <w:szCs w:val="28"/>
         </w:rPr>
-        <w:t>Neutral: Mixed feedback or neither clearly positive nor negative</w:t>
+        <w:t xml:space="preserve">Neutral: Mixed feedback or </w:t>
+      </w:r>
+      <w:proofErr w:type="gramStart"/>
+      <w:r>
+        <w:rPr>
+          <w:sz w:val="28"/>
+          <w:szCs w:val="28"/>
+        </w:rPr>
+        <w:t>neither clearly</w:t>
+      </w:r>
+      <w:proofErr w:type="gramEnd"/>
+      <w:r>
+        <w:rPr>
+          <w:sz w:val="28"/>
+          <w:szCs w:val="28"/>
+        </w:rPr>
+        <w:t xml:space="preserve"> positive nor negative</w:t>
       </w:r>
     </w:p>
     <w:p>
@@ -1809,6 +1902,7 @@
           <w:szCs w:val="28"/>
         </w:rPr>
       </w:pPr>
+      <w:proofErr w:type="spellStart"/>
       <w:r>
         <w:rPr>
           <w:sz w:val="28"/>
@@ -1828,7 +1922,15 @@
           <w:sz w:val="28"/>
           <w:szCs w:val="28"/>
         </w:rPr>
-        <w:t>Action: Provide ONE specific, actionable business recommendation (10 words max)</w:t>
+        <w:t>Action</w:t>
+      </w:r>
+      <w:proofErr w:type="spellEnd"/>
+      <w:r>
+        <w:rPr>
+          <w:sz w:val="28"/>
+          <w:szCs w:val="28"/>
+        </w:rPr>
+        <w:t>: Provide ONE specific, actionable business recommendation (10 words max)</w:t>
       </w:r>
     </w:p>
     <w:p>
@@ -1899,7 +2001,23 @@
           <w:szCs w:val="28"/>
         </w:rPr>
         <w:br/>
-        <w:t>Use these exact headers: Customer_ID,</w:t>
+        <w:t xml:space="preserve">Use these exact headers: </w:t>
+      </w:r>
+      <w:proofErr w:type="spellStart"/>
+      <w:r>
+        <w:rPr>
+          <w:sz w:val="28"/>
+          <w:szCs w:val="28"/>
+        </w:rPr>
+        <w:t>Customer_ID</w:t>
+      </w:r>
+      <w:proofErr w:type="spellEnd"/>
+      <w:r>
+        <w:rPr>
+          <w:sz w:val="28"/>
+          <w:szCs w:val="28"/>
+        </w:rPr>
+        <w:t>,</w:t>
       </w:r>
       <w:r>
         <w:rPr>
@@ -1922,6 +2040,7 @@
         </w:rPr>
         <w:t xml:space="preserve"> </w:t>
       </w:r>
+      <w:proofErr w:type="spellStart"/>
       <w:r>
         <w:rPr>
           <w:sz w:val="28"/>
@@ -1929,6 +2048,7 @@
         </w:rPr>
         <w:t>Suggested_Action</w:t>
       </w:r>
+      <w:proofErr w:type="spellEnd"/>
       <w:r>
         <w:rPr>
           <w:sz w:val="28"/>
@@ -1992,7 +2112,23 @@
           <w:sz w:val="28"/>
           <w:szCs w:val="28"/>
         </w:rPr>
-        <w:t>Wrap Suggested_Action in quotes</w:t>
+        <w:t xml:space="preserve">Wrap </w:t>
+      </w:r>
+      <w:proofErr w:type="spellStart"/>
+      <w:r>
+        <w:rPr>
+          <w:sz w:val="28"/>
+          <w:szCs w:val="28"/>
+        </w:rPr>
+        <w:t>Suggested_Action</w:t>
+      </w:r>
+      <w:proofErr w:type="spellEnd"/>
+      <w:r>
+        <w:rPr>
+          <w:sz w:val="28"/>
+          <w:szCs w:val="28"/>
+        </w:rPr>
+        <w:t xml:space="preserve"> in quotes</w:t>
       </w:r>
     </w:p>
     <w:p>
@@ -2008,6 +2144,7 @@
           <w:szCs w:val="28"/>
         </w:rPr>
       </w:pPr>
+      <w:proofErr w:type="spellStart"/>
       <w:r>
         <w:rPr>
           <w:sz w:val="28"/>
@@ -2027,7 +2164,15 @@
           <w:sz w:val="28"/>
           <w:szCs w:val="28"/>
         </w:rPr>
-        <w:t>Action: 10 words max, no commas</w:t>
+        <w:t>Action</w:t>
+      </w:r>
+      <w:proofErr w:type="spellEnd"/>
+      <w:r>
+        <w:rPr>
+          <w:sz w:val="28"/>
+          <w:szCs w:val="28"/>
+        </w:rPr>
+        <w:t>: 10 words max, no commas</w:t>
       </w:r>
     </w:p>
     <w:p>
@@ -3045,23 +3190,71 @@
           <w:sz w:val="28"/>
           <w:szCs w:val="28"/>
         </w:rPr>
-        <w:t> in guiding the model's behavior, even in a Zero-Shot context. The model is now perfectly aligned on Category and much closer on Tags.</w:t>
-      </w:r>
-    </w:p>
-    <w:p>
-      <w:pPr>
-        <w:spacing w:after="0"/>
-        <w:rPr>
-          <w:sz w:val="28"/>
-          <w:szCs w:val="28"/>
-        </w:rPr>
-      </w:pPr>
-      <w:r>
-        <w:rPr>
-          <w:sz w:val="28"/>
-          <w:szCs w:val="28"/>
-        </w:rPr>
-        <w:t>The remaining 10 tag discrepancies are the same as what we saw with the Few-Shot prompt (using the same refined guidelines). This confirms that these specific differences are deeply rooted in how the model interprets the remaining ambiguities in the prompt's textual guidelines for those tags, and are not influenced by temperature or the presence of examples.</w:t>
+        <w:t xml:space="preserve"> in guiding the model's behavior, even in a Zero-Shot context. The model is now perfectly aligned </w:t>
+      </w:r>
+      <w:proofErr w:type="gramStart"/>
+      <w:r>
+        <w:rPr>
+          <w:sz w:val="28"/>
+          <w:szCs w:val="28"/>
+        </w:rPr>
+        <w:t>on</w:t>
+      </w:r>
+      <w:proofErr w:type="gramEnd"/>
+      <w:r>
+        <w:rPr>
+          <w:sz w:val="28"/>
+          <w:szCs w:val="28"/>
+        </w:rPr>
+        <w:t xml:space="preserve"> Category and much closer </w:t>
+      </w:r>
+      <w:proofErr w:type="gramStart"/>
+      <w:r>
+        <w:rPr>
+          <w:sz w:val="28"/>
+          <w:szCs w:val="28"/>
+        </w:rPr>
+        <w:t>on</w:t>
+      </w:r>
+      <w:proofErr w:type="gramEnd"/>
+      <w:r>
+        <w:rPr>
+          <w:sz w:val="28"/>
+          <w:szCs w:val="28"/>
+        </w:rPr>
+        <w:t xml:space="preserve"> Tags.</w:t>
+      </w:r>
+    </w:p>
+    <w:p>
+      <w:pPr>
+        <w:spacing w:after="0"/>
+        <w:rPr>
+          <w:sz w:val="28"/>
+          <w:szCs w:val="28"/>
+        </w:rPr>
+      </w:pPr>
+      <w:r>
+        <w:rPr>
+          <w:sz w:val="28"/>
+          <w:szCs w:val="28"/>
+        </w:rPr>
+        <w:t xml:space="preserve">The remaining 10 tag discrepancies are the same as what we saw with the Few-Shot prompt (using the same refined guidelines). This confirms that these specific differences are deeply rooted in how the model interprets the remaining ambiguities in the prompt's textual guidelines for those </w:t>
+      </w:r>
+      <w:proofErr w:type="gramStart"/>
+      <w:r>
+        <w:rPr>
+          <w:sz w:val="28"/>
+          <w:szCs w:val="28"/>
+        </w:rPr>
+        <w:t>tags, and</w:t>
+      </w:r>
+      <w:proofErr w:type="gramEnd"/>
+      <w:r>
+        <w:rPr>
+          <w:sz w:val="28"/>
+          <w:szCs w:val="28"/>
+        </w:rPr>
+        <w:t xml:space="preserve"> are not influenced by temperature or the presence of examples.</w:t>
       </w:r>
     </w:p>
     <w:p>

</xml_diff>